<commit_message>
Zwischenspeicherung Erstellung Präsentation Milestone 4
</commit_message>
<xml_diff>
--- a/Non-Code (Doku usw.)/Semester 2/Unterlagen Projektsite/Planung der Projekt-Site.docx
+++ b/Non-Code (Doku usw.)/Semester 2/Unterlagen Projektsite/Planung der Projekt-Site.docx
@@ -119,156 +119,168 @@
         </w:numPr>
       </w:pPr>
       <w:r>
+        <w:t>Klassendiagramm</w:t>
+      </w:r>
+    </w:p>
+    <w:p>
+      <w:pPr>
+        <w:pStyle w:val="Listenabsatz"/>
+        <w:numPr>
+          <w:ilvl w:val="1"/>
+          <w:numId w:val="1"/>
+        </w:numPr>
+      </w:pPr>
+      <w:r>
         <w:t>Anwendungsfälle</w:t>
-      </w:r>
-    </w:p>
-    <w:p>
-      <w:pPr>
-        <w:pStyle w:val="Listenabsatz"/>
-        <w:numPr>
-          <w:ilvl w:val="2"/>
-          <w:numId w:val="1"/>
-        </w:numPr>
-      </w:pPr>
-      <w:r>
-        <w:t>1</w:t>
-      </w:r>
-    </w:p>
-    <w:p>
-      <w:pPr>
-        <w:pStyle w:val="Listenabsatz"/>
-        <w:numPr>
-          <w:ilvl w:val="2"/>
-          <w:numId w:val="1"/>
-        </w:numPr>
-      </w:pPr>
-      <w:r>
-        <w:t>2</w:t>
-      </w:r>
-    </w:p>
-    <w:p>
-      <w:pPr>
-        <w:pStyle w:val="Listenabsatz"/>
-        <w:numPr>
-          <w:ilvl w:val="2"/>
-          <w:numId w:val="1"/>
-        </w:numPr>
-      </w:pPr>
-      <w:r>
-        <w:t>…</w:t>
-      </w:r>
-    </w:p>
-    <w:p>
-      <w:pPr>
-        <w:pStyle w:val="Listenabsatz"/>
-        <w:numPr>
-          <w:ilvl w:val="1"/>
-          <w:numId w:val="1"/>
-        </w:numPr>
-      </w:pPr>
-      <w:r>
-        <w:t>Schnittstellen</w:t>
-      </w:r>
-    </w:p>
-    <w:p>
-      <w:pPr>
-        <w:pStyle w:val="Listenabsatz"/>
-        <w:numPr>
-          <w:ilvl w:val="2"/>
-          <w:numId w:val="1"/>
-        </w:numPr>
-      </w:pPr>
-      <w:r>
-        <w:t>1</w:t>
-      </w:r>
-    </w:p>
-    <w:p>
-      <w:pPr>
-        <w:pStyle w:val="Listenabsatz"/>
-        <w:numPr>
-          <w:ilvl w:val="2"/>
-          <w:numId w:val="1"/>
-        </w:numPr>
-      </w:pPr>
-      <w:r>
-        <w:t>2</w:t>
-      </w:r>
-    </w:p>
-    <w:p>
-      <w:pPr>
-        <w:pStyle w:val="Listenabsatz"/>
-        <w:numPr>
-          <w:ilvl w:val="2"/>
-          <w:numId w:val="1"/>
-        </w:numPr>
-      </w:pPr>
-      <w:r>
-        <w:t>…</w:t>
-      </w:r>
-    </w:p>
-    <w:p>
-      <w:pPr>
-        <w:pStyle w:val="Listenabsatz"/>
-        <w:numPr>
-          <w:ilvl w:val="0"/>
-          <w:numId w:val="1"/>
-        </w:numPr>
-      </w:pPr>
-      <w:r>
-        <w:t>User Experience Engineering</w:t>
-      </w:r>
-    </w:p>
-    <w:p>
-      <w:pPr>
-        <w:pStyle w:val="Listenabsatz"/>
-        <w:numPr>
-          <w:ilvl w:val="1"/>
-          <w:numId w:val="1"/>
-        </w:numPr>
-      </w:pPr>
-      <w:r>
-        <w:t>Gewähltes Vorgehen</w:t>
-      </w:r>
-    </w:p>
-    <w:p>
-      <w:pPr>
-        <w:pStyle w:val="Listenabsatz"/>
-        <w:numPr>
-          <w:ilvl w:val="1"/>
-          <w:numId w:val="1"/>
-        </w:numPr>
-      </w:pPr>
-      <w:proofErr w:type="spellStart"/>
-      <w:r>
-        <w:t>Personas</w:t>
-      </w:r>
-      <w:proofErr w:type="spellEnd"/>
-    </w:p>
-    <w:p>
-      <w:pPr>
-        <w:pStyle w:val="Listenabsatz"/>
-        <w:numPr>
-          <w:ilvl w:val="1"/>
-          <w:numId w:val="1"/>
-        </w:numPr>
-      </w:pPr>
-      <w:r>
-        <w:t>User Stories</w:t>
-      </w:r>
-    </w:p>
-    <w:p>
-      <w:pPr>
-        <w:pStyle w:val="Listenabsatz"/>
-        <w:numPr>
-          <w:ilvl w:val="1"/>
-          <w:numId w:val="1"/>
-        </w:numPr>
-      </w:pPr>
-      <w:r>
-        <w:t>Interaktionsdesign / Click Dummy</w:t>
       </w:r>
       <w:bookmarkStart w:id="0" w:name="_GoBack"/>
       <w:bookmarkEnd w:id="0"/>
+    </w:p>
+    <w:p>
+      <w:pPr>
+        <w:pStyle w:val="Listenabsatz"/>
+        <w:numPr>
+          <w:ilvl w:val="2"/>
+          <w:numId w:val="1"/>
+        </w:numPr>
+      </w:pPr>
+      <w:r>
+        <w:t>1</w:t>
+      </w:r>
+    </w:p>
+    <w:p>
+      <w:pPr>
+        <w:pStyle w:val="Listenabsatz"/>
+        <w:numPr>
+          <w:ilvl w:val="2"/>
+          <w:numId w:val="1"/>
+        </w:numPr>
+      </w:pPr>
+      <w:r>
+        <w:t>2</w:t>
+      </w:r>
+    </w:p>
+    <w:p>
+      <w:pPr>
+        <w:pStyle w:val="Listenabsatz"/>
+        <w:numPr>
+          <w:ilvl w:val="2"/>
+          <w:numId w:val="1"/>
+        </w:numPr>
+      </w:pPr>
+      <w:r>
+        <w:t>…</w:t>
+      </w:r>
+    </w:p>
+    <w:p>
+      <w:pPr>
+        <w:pStyle w:val="Listenabsatz"/>
+        <w:numPr>
+          <w:ilvl w:val="1"/>
+          <w:numId w:val="1"/>
+        </w:numPr>
+      </w:pPr>
+      <w:r>
+        <w:t>Schnittstellen</w:t>
+      </w:r>
+    </w:p>
+    <w:p>
+      <w:pPr>
+        <w:pStyle w:val="Listenabsatz"/>
+        <w:numPr>
+          <w:ilvl w:val="2"/>
+          <w:numId w:val="1"/>
+        </w:numPr>
+      </w:pPr>
+      <w:r>
+        <w:t>1</w:t>
+      </w:r>
+    </w:p>
+    <w:p>
+      <w:pPr>
+        <w:pStyle w:val="Listenabsatz"/>
+        <w:numPr>
+          <w:ilvl w:val="2"/>
+          <w:numId w:val="1"/>
+        </w:numPr>
+      </w:pPr>
+      <w:r>
+        <w:t>2</w:t>
+      </w:r>
+    </w:p>
+    <w:p>
+      <w:pPr>
+        <w:pStyle w:val="Listenabsatz"/>
+        <w:numPr>
+          <w:ilvl w:val="2"/>
+          <w:numId w:val="1"/>
+        </w:numPr>
+      </w:pPr>
+      <w:r>
+        <w:t>…</w:t>
+      </w:r>
+    </w:p>
+    <w:p>
+      <w:pPr>
+        <w:pStyle w:val="Listenabsatz"/>
+        <w:numPr>
+          <w:ilvl w:val="0"/>
+          <w:numId w:val="1"/>
+        </w:numPr>
+      </w:pPr>
+      <w:r>
+        <w:t>User Experience Engineering</w:t>
+      </w:r>
+    </w:p>
+    <w:p>
+      <w:pPr>
+        <w:pStyle w:val="Listenabsatz"/>
+        <w:numPr>
+          <w:ilvl w:val="1"/>
+          <w:numId w:val="1"/>
+        </w:numPr>
+      </w:pPr>
+      <w:r>
+        <w:t>Gewähltes Vorgehen</w:t>
+      </w:r>
+    </w:p>
+    <w:p>
+      <w:pPr>
+        <w:pStyle w:val="Listenabsatz"/>
+        <w:numPr>
+          <w:ilvl w:val="1"/>
+          <w:numId w:val="1"/>
+        </w:numPr>
+      </w:pPr>
+      <w:proofErr w:type="spellStart"/>
+      <w:r>
+        <w:t>Personas</w:t>
+      </w:r>
+      <w:proofErr w:type="spellEnd"/>
+    </w:p>
+    <w:p>
+      <w:pPr>
+        <w:pStyle w:val="Listenabsatz"/>
+        <w:numPr>
+          <w:ilvl w:val="1"/>
+          <w:numId w:val="1"/>
+        </w:numPr>
+      </w:pPr>
+      <w:r>
+        <w:t>User Stories</w:t>
+      </w:r>
+    </w:p>
+    <w:p>
+      <w:pPr>
+        <w:pStyle w:val="Listenabsatz"/>
+        <w:numPr>
+          <w:ilvl w:val="1"/>
+          <w:numId w:val="1"/>
+        </w:numPr>
+      </w:pPr>
+      <w:r>
+        <w:t>Interaktionsdesign / Click Dummy</w:t>
+      </w:r>
     </w:p>
     <w:sectPr>
       <w:pgSz w:w="11906" w:h="16838"/>
@@ -285,17 +297,17 @@
   <w:abstractNum w:abstractNumId="0" w15:restartNumberingAfterBreak="0">
     <w:nsid w:val="39DB55F8"/>
     <w:multiLevelType w:val="hybridMultilevel"/>
-    <w:tmpl w:val="B9FEFA3C"/>
-    <w:lvl w:ilvl="0" w:tplc="04070001">
+    <w:tmpl w:val="58763E7E"/>
+    <w:lvl w:ilvl="0" w:tplc="0407000F">
       <w:start w:val="1"/>
-      <w:numFmt w:val="bullet"/>
-      <w:lvlText w:val=""/>
+      <w:numFmt w:val="decimal"/>
+      <w:lvlText w:val="%1."/>
       <w:lvlJc w:val="left"/>
       <w:pPr>
         <w:ind w:left="720" w:hanging="360"/>
       </w:pPr>
       <w:rPr>
-        <w:rFonts w:ascii="Symbol" w:hAnsi="Symbol" w:hint="default"/>
+        <w:rFonts w:hint="default"/>
       </w:rPr>
     </w:lvl>
     <w:lvl w:ilvl="1" w:tplc="04070003">

</xml_diff>